<commit_message>
Added page 128 to Errata
</commit_message>
<xml_diff>
--- a/Errata.docx
+++ b/Errata.docx
@@ -9,15 +9,19 @@
       </w:pPr>
       <w:r>
         <w:rPr/>
-        <w:t xml:space="preserve">Errata- Last modified on </w:t>
-      </w:r>
-      <w:r>
-        <w:rPr/>
-        <w:t>11/8</w:t>
-      </w:r>
-      <w:r>
-        <w:rPr/>
-        <w:t>/2018</w:t>
+        <w:t>Errata- Last modified on 1/</w:t>
+      </w:r>
+      <w:r>
+        <w:rPr/>
+        <w:t>23</w:t>
+      </w:r>
+      <w:r>
+        <w:rPr/>
+        <w:t>/201</w:t>
+      </w:r>
+      <w:r>
+        <w:rPr/>
+        <w:t>9</w:t>
       </w:r>
     </w:p>
     <w:p>
@@ -47,6 +51,55 @@
       <w:r>
         <w:rPr/>
         <w:t>From : Autobiography on an Unknown Indian To: Autobiography of an Unknown Indian</w:t>
+      </w:r>
+    </w:p>
+    <w:p>
+      <w:pPr>
+        <w:pStyle w:val="Normal"/>
+        <w:rPr/>
+      </w:pPr>
+      <w:r>
+        <w:rPr/>
+      </w:r>
+    </w:p>
+    <w:p>
+      <w:pPr>
+        <w:pStyle w:val="Normal"/>
+        <w:rPr/>
+      </w:pPr>
+      <w:r>
+        <w:rPr/>
+        <w:t>Page 128</w:t>
+      </w:r>
+    </w:p>
+    <w:p>
+      <w:pPr>
+        <w:pStyle w:val="Normal"/>
+        <w:rPr/>
+      </w:pPr>
+      <w:r>
+        <w:rPr/>
+        <w:t>In the first full paragraph on the page, in the last clause of the last sentence in that paragraph-</w:t>
+      </w:r>
+    </w:p>
+    <w:p>
+      <w:pPr>
+        <w:pStyle w:val="Normal"/>
+        <w:rPr/>
+      </w:pPr>
+      <w:r>
+        <w:rPr/>
+        <w:t>From: but you do not have permission to read it.</w:t>
+      </w:r>
+    </w:p>
+    <w:p>
+      <w:pPr>
+        <w:pStyle w:val="Normal"/>
+        <w:rPr/>
+      </w:pPr>
+      <w:r>
+        <w:rPr/>
+        <w:t>To: but you do not have permission to write to it.</w:t>
       </w:r>
     </w:p>
     <w:p>
@@ -105,7 +158,7 @@
       <w:pgNumType w:fmt="decimal"/>
       <w:formProt w:val="false"/>
       <w:textDirection w:val="lrTb"/>
-      <w:docGrid w:type="default" w:linePitch="240" w:charSpace="4294961151"/>
+      <w:docGrid w:type="default" w:linePitch="240" w:charSpace="0"/>
     </w:sectPr>
   </w:body>
 </w:document>
@@ -137,6 +190,7 @@
     <w:rPr>
       <w:rFonts w:ascii="Liberation Serif" w:hAnsi="Liberation Serif" w:eastAsia="WenQuanYi Micro Hei" w:cs="Lohit Devanagari"/>
       <w:color w:val="00000A"/>
+      <w:kern w:val="0"/>
       <w:sz w:val="24"/>
       <w:szCs w:val="24"/>
       <w:lang w:val="en-US" w:eastAsia="zh-CN" w:bidi="hi-IN"/>
@@ -148,7 +202,7 @@
     <w:next w:val="TextBody"/>
     <w:qFormat/>
     <w:pPr>
-      <w:keepNext/>
+      <w:keepNext w:val="true"/>
       <w:spacing w:before="240" w:after="120"/>
     </w:pPr>
     <w:rPr>

</xml_diff>

<commit_message>
Added Page 159 error to Errata.docx
</commit_message>
<xml_diff>
--- a/Errata.docx
+++ b/Errata.docx
@@ -9,20 +9,24 @@
       </w:pPr>
       <w:r>
         <w:rPr/>
-        <w:t>Errata- Last modified on 1/</w:t>
-      </w:r>
-      <w:r>
-        <w:rPr/>
-        <w:t>23</w:t>
-      </w:r>
-      <w:r>
-        <w:rPr/>
-        <w:t>/201</w:t>
+        <w:t xml:space="preserve">Errata- Last modified on </w:t>
       </w:r>
       <w:r>
         <w:rPr/>
         <w:t>9</w:t>
       </w:r>
+      <w:r>
+        <w:rPr/>
+        <w:t>/</w:t>
+      </w:r>
+      <w:r>
+        <w:rPr/>
+        <w:t>12</w:t>
+      </w:r>
+      <w:r>
+        <w:rPr/>
+        <w:t>/2019</w:t>
+      </w:r>
     </w:p>
     <w:p>
       <w:pPr>
@@ -100,6 +104,69 @@
       <w:r>
         <w:rPr/>
         <w:t>To: but you do not have permission to write to it.</w:t>
+      </w:r>
+    </w:p>
+    <w:p>
+      <w:pPr>
+        <w:pStyle w:val="Normal"/>
+        <w:rPr/>
+      </w:pPr>
+      <w:r>
+        <w:rPr/>
+      </w:r>
+    </w:p>
+    <w:p>
+      <w:pPr>
+        <w:pStyle w:val="Normal"/>
+        <w:rPr/>
+      </w:pPr>
+      <w:r>
+        <w:rPr/>
+        <w:t>Page 159 – Thanks to Tom Parsons for this correction!</w:t>
+      </w:r>
+    </w:p>
+    <w:p>
+      <w:pPr>
+        <w:pStyle w:val="Normal"/>
+        <w:rPr/>
+      </w:pPr>
+      <w:r>
+        <w:rPr/>
+        <w:t xml:space="preserve">From: </w:t>
+      </w:r>
+      <w:r>
+        <w:rPr/>
+        <w:t>The following command recursively searches the root directory for all the files that have inode number 36700164</w:t>
+      </w:r>
+    </w:p>
+    <w:p>
+      <w:pPr>
+        <w:pStyle w:val="Normal"/>
+        <w:rPr/>
+      </w:pPr>
+      <w:r>
+        <w:rPr/>
+        <w:t xml:space="preserve">To: </w:t>
+      </w:r>
+      <w:r>
+        <w:rPr/>
+        <w:t xml:space="preserve">The following command recursively searches the </w:t>
+      </w:r>
+      <w:r>
+        <w:rPr/>
+        <w:t xml:space="preserve">current and /usr </w:t>
+      </w:r>
+      <w:r>
+        <w:rPr/>
+        <w:t>director</w:t>
+      </w:r>
+      <w:r>
+        <w:rPr/>
+        <w:t>ies</w:t>
+      </w:r>
+      <w:r>
+        <w:rPr/>
+        <w:t xml:space="preserve"> for all the files that have inode number 36700164</w:t>
       </w:r>
     </w:p>
     <w:p>

</xml_diff>

<commit_message>
Fixed date on Errata.docx
</commit_message>
<xml_diff>
--- a/Errata.docx
+++ b/Errata.docx
@@ -9,27 +9,7 @@
       </w:pPr>
       <w:r>
         <w:rPr/>
-        <w:t xml:space="preserve">Errata- Last modified on </w:t>
-      </w:r>
-      <w:r>
-        <w:rPr/>
-        <w:t>4</w:t>
-      </w:r>
-      <w:r>
-        <w:rPr/>
-        <w:t>/1</w:t>
-      </w:r>
-      <w:r>
-        <w:rPr/>
-        <w:t>11</w:t>
-      </w:r>
-      <w:r>
-        <w:rPr/>
-        <w:t>/20</w:t>
-      </w:r>
-      <w:r>
-        <w:rPr/>
-        <w:t>20</w:t>
+        <w:t>Errata- Last modified on 4/11/2020</w:t>
       </w:r>
     </w:p>
     <w:p>

</xml_diff>